<commit_message>
fin du memoire mise en place d'une application web de suivi de la vie associative des etudiants
</commit_message>
<xml_diff>
--- a/Page du haut.docx
+++ b/Page du haut.docx
@@ -4,8 +4,13 @@
   <w:body>
     <w:p>
       <w:r>
-        <w:t>IN memorium</w:t>
-      </w:r>
+        <w:t xml:space="preserve">IN </w:t>
+      </w:r>
+      <w:proofErr w:type="spellStart"/>
+      <w:r>
+        <w:t>memorium</w:t>
+      </w:r>
+      <w:proofErr w:type="spellEnd"/>
     </w:p>
     <w:p>
       <w:r>
@@ -24,8 +29,13 @@
     </w:p>
     <w:p>
       <w:r>
-        <w:t>A ma grande mère AMPHA Leontine</w:t>
-      </w:r>
+        <w:t xml:space="preserve">A ma grande mère AMPHA </w:t>
+      </w:r>
+      <w:proofErr w:type="spellStart"/>
+      <w:r>
+        <w:t>Leontine</w:t>
+      </w:r>
+      <w:proofErr w:type="spellEnd"/>
     </w:p>
     <w:p/>
     <w:p/>
@@ -397,7 +407,205 @@
           <w:sz w:val="24"/>
           <w:szCs w:val="24"/>
         </w:rPr>
-        <w:t>This thesis presents the follow-up of associative activities which is none other than an elementary need in the course of the activities of a university.</w:t>
+        <w:t xml:space="preserve">This </w:t>
+      </w:r>
+      <w:proofErr w:type="spellStart"/>
+      <w:r>
+        <w:rPr>
+          <w:rFonts w:ascii="Times New Roman" w:hAnsi="Times New Roman" w:cs="Times New Roman"/>
+          <w:sz w:val="24"/>
+          <w:szCs w:val="24"/>
+        </w:rPr>
+        <w:t>thesis</w:t>
+      </w:r>
+      <w:proofErr w:type="spellEnd"/>
+      <w:r>
+        <w:rPr>
+          <w:rFonts w:ascii="Times New Roman" w:hAnsi="Times New Roman" w:cs="Times New Roman"/>
+          <w:sz w:val="24"/>
+          <w:szCs w:val="24"/>
+        </w:rPr>
+        <w:t xml:space="preserve"> </w:t>
+      </w:r>
+      <w:proofErr w:type="spellStart"/>
+      <w:r>
+        <w:rPr>
+          <w:rFonts w:ascii="Times New Roman" w:hAnsi="Times New Roman" w:cs="Times New Roman"/>
+          <w:sz w:val="24"/>
+          <w:szCs w:val="24"/>
+        </w:rPr>
+        <w:t>presents</w:t>
+      </w:r>
+      <w:proofErr w:type="spellEnd"/>
+      <w:r>
+        <w:rPr>
+          <w:rFonts w:ascii="Times New Roman" w:hAnsi="Times New Roman" w:cs="Times New Roman"/>
+          <w:sz w:val="24"/>
+          <w:szCs w:val="24"/>
+        </w:rPr>
+        <w:t xml:space="preserve"> the follow-up of associative </w:t>
+      </w:r>
+      <w:proofErr w:type="spellStart"/>
+      <w:r>
+        <w:rPr>
+          <w:rFonts w:ascii="Times New Roman" w:hAnsi="Times New Roman" w:cs="Times New Roman"/>
+          <w:sz w:val="24"/>
+          <w:szCs w:val="24"/>
+        </w:rPr>
+        <w:t>activities</w:t>
+      </w:r>
+      <w:proofErr w:type="spellEnd"/>
+      <w:r>
+        <w:rPr>
+          <w:rFonts w:ascii="Times New Roman" w:hAnsi="Times New Roman" w:cs="Times New Roman"/>
+          <w:sz w:val="24"/>
+          <w:szCs w:val="24"/>
+        </w:rPr>
+        <w:t xml:space="preserve"> </w:t>
+      </w:r>
+      <w:proofErr w:type="spellStart"/>
+      <w:r>
+        <w:rPr>
+          <w:rFonts w:ascii="Times New Roman" w:hAnsi="Times New Roman" w:cs="Times New Roman"/>
+          <w:sz w:val="24"/>
+          <w:szCs w:val="24"/>
+        </w:rPr>
+        <w:t>which</w:t>
+      </w:r>
+      <w:proofErr w:type="spellEnd"/>
+      <w:r>
+        <w:rPr>
+          <w:rFonts w:ascii="Times New Roman" w:hAnsi="Times New Roman" w:cs="Times New Roman"/>
+          <w:sz w:val="24"/>
+          <w:szCs w:val="24"/>
+        </w:rPr>
+        <w:t xml:space="preserve"> </w:t>
+      </w:r>
+      <w:proofErr w:type="spellStart"/>
+      <w:r>
+        <w:rPr>
+          <w:rFonts w:ascii="Times New Roman" w:hAnsi="Times New Roman" w:cs="Times New Roman"/>
+          <w:sz w:val="24"/>
+          <w:szCs w:val="24"/>
+        </w:rPr>
+        <w:t>is</w:t>
+      </w:r>
+      <w:proofErr w:type="spellEnd"/>
+      <w:r>
+        <w:rPr>
+          <w:rFonts w:ascii="Times New Roman" w:hAnsi="Times New Roman" w:cs="Times New Roman"/>
+          <w:sz w:val="24"/>
+          <w:szCs w:val="24"/>
+        </w:rPr>
+        <w:t xml:space="preserve"> none </w:t>
+      </w:r>
+      <w:proofErr w:type="spellStart"/>
+      <w:r>
+        <w:rPr>
+          <w:rFonts w:ascii="Times New Roman" w:hAnsi="Times New Roman" w:cs="Times New Roman"/>
+          <w:sz w:val="24"/>
+          <w:szCs w:val="24"/>
+        </w:rPr>
+        <w:t>other</w:t>
+      </w:r>
+      <w:proofErr w:type="spellEnd"/>
+      <w:r>
+        <w:rPr>
+          <w:rFonts w:ascii="Times New Roman" w:hAnsi="Times New Roman" w:cs="Times New Roman"/>
+          <w:sz w:val="24"/>
+          <w:szCs w:val="24"/>
+        </w:rPr>
+        <w:t xml:space="preserve"> </w:t>
+      </w:r>
+      <w:proofErr w:type="spellStart"/>
+      <w:r>
+        <w:rPr>
+          <w:rFonts w:ascii="Times New Roman" w:hAnsi="Times New Roman" w:cs="Times New Roman"/>
+          <w:sz w:val="24"/>
+          <w:szCs w:val="24"/>
+        </w:rPr>
+        <w:t>than</w:t>
+      </w:r>
+      <w:proofErr w:type="spellEnd"/>
+      <w:r>
+        <w:rPr>
+          <w:rFonts w:ascii="Times New Roman" w:hAnsi="Times New Roman" w:cs="Times New Roman"/>
+          <w:sz w:val="24"/>
+          <w:szCs w:val="24"/>
+        </w:rPr>
+        <w:t xml:space="preserve"> an </w:t>
+      </w:r>
+      <w:proofErr w:type="spellStart"/>
+      <w:r>
+        <w:rPr>
+          <w:rFonts w:ascii="Times New Roman" w:hAnsi="Times New Roman" w:cs="Times New Roman"/>
+          <w:sz w:val="24"/>
+          <w:szCs w:val="24"/>
+        </w:rPr>
+        <w:t>elementary</w:t>
+      </w:r>
+      <w:proofErr w:type="spellEnd"/>
+      <w:r>
+        <w:rPr>
+          <w:rFonts w:ascii="Times New Roman" w:hAnsi="Times New Roman" w:cs="Times New Roman"/>
+          <w:sz w:val="24"/>
+          <w:szCs w:val="24"/>
+        </w:rPr>
+        <w:t xml:space="preserve"> </w:t>
+      </w:r>
+      <w:proofErr w:type="spellStart"/>
+      <w:r>
+        <w:rPr>
+          <w:rFonts w:ascii="Times New Roman" w:hAnsi="Times New Roman" w:cs="Times New Roman"/>
+          <w:sz w:val="24"/>
+          <w:szCs w:val="24"/>
+        </w:rPr>
+        <w:t>need</w:t>
+      </w:r>
+      <w:proofErr w:type="spellEnd"/>
+      <w:r>
+        <w:rPr>
+          <w:rFonts w:ascii="Times New Roman" w:hAnsi="Times New Roman" w:cs="Times New Roman"/>
+          <w:sz w:val="24"/>
+          <w:szCs w:val="24"/>
+        </w:rPr>
+        <w:t xml:space="preserve"> in the course of the </w:t>
+      </w:r>
+      <w:proofErr w:type="spellStart"/>
+      <w:r>
+        <w:rPr>
+          <w:rFonts w:ascii="Times New Roman" w:hAnsi="Times New Roman" w:cs="Times New Roman"/>
+          <w:sz w:val="24"/>
+          <w:szCs w:val="24"/>
+        </w:rPr>
+        <w:t>activities</w:t>
+      </w:r>
+      <w:proofErr w:type="spellEnd"/>
+      <w:r>
+        <w:rPr>
+          <w:rFonts w:ascii="Times New Roman" w:hAnsi="Times New Roman" w:cs="Times New Roman"/>
+          <w:sz w:val="24"/>
+          <w:szCs w:val="24"/>
+        </w:rPr>
+        <w:t xml:space="preserve"> of a </w:t>
+      </w:r>
+      <w:proofErr w:type="spellStart"/>
+      <w:r>
+        <w:rPr>
+          <w:rFonts w:ascii="Times New Roman" w:hAnsi="Times New Roman" w:cs="Times New Roman"/>
+          <w:sz w:val="24"/>
+          <w:szCs w:val="24"/>
+        </w:rPr>
+        <w:t>university</w:t>
+      </w:r>
+      <w:proofErr w:type="spellEnd"/>
+      <w:r>
+        <w:rPr>
+          <w:rFonts w:ascii="Times New Roman" w:hAnsi="Times New Roman" w:cs="Times New Roman"/>
+          <w:sz w:val="24"/>
+          <w:szCs w:val="24"/>
+        </w:rPr>
+        <w:t>.</w:t>
       </w:r>
     </w:p>
     <w:p>
@@ -419,7 +627,115 @@
           <w:sz w:val="24"/>
           <w:szCs w:val="24"/>
         </w:rPr>
-        <w:t>In the case of our study, we chose the Higher School of Technology and Management (ESTM).</w:t>
+        <w:t xml:space="preserve">In the case of </w:t>
+      </w:r>
+      <w:proofErr w:type="spellStart"/>
+      <w:r>
+        <w:rPr>
+          <w:rFonts w:ascii="Times New Roman" w:hAnsi="Times New Roman" w:cs="Times New Roman"/>
+          <w:sz w:val="24"/>
+          <w:szCs w:val="24"/>
+        </w:rPr>
+        <w:t>our</w:t>
+      </w:r>
+      <w:proofErr w:type="spellEnd"/>
+      <w:r>
+        <w:rPr>
+          <w:rFonts w:ascii="Times New Roman" w:hAnsi="Times New Roman" w:cs="Times New Roman"/>
+          <w:sz w:val="24"/>
+          <w:szCs w:val="24"/>
+        </w:rPr>
+        <w:t xml:space="preserve"> </w:t>
+      </w:r>
+      <w:proofErr w:type="spellStart"/>
+      <w:r>
+        <w:rPr>
+          <w:rFonts w:ascii="Times New Roman" w:hAnsi="Times New Roman" w:cs="Times New Roman"/>
+          <w:sz w:val="24"/>
+          <w:szCs w:val="24"/>
+        </w:rPr>
+        <w:t>study</w:t>
+      </w:r>
+      <w:proofErr w:type="spellEnd"/>
+      <w:r>
+        <w:rPr>
+          <w:rFonts w:ascii="Times New Roman" w:hAnsi="Times New Roman" w:cs="Times New Roman"/>
+          <w:sz w:val="24"/>
+          <w:szCs w:val="24"/>
+        </w:rPr>
+        <w:t xml:space="preserve">, </w:t>
+      </w:r>
+      <w:proofErr w:type="spellStart"/>
+      <w:r>
+        <w:rPr>
+          <w:rFonts w:ascii="Times New Roman" w:hAnsi="Times New Roman" w:cs="Times New Roman"/>
+          <w:sz w:val="24"/>
+          <w:szCs w:val="24"/>
+        </w:rPr>
+        <w:t>we</w:t>
+      </w:r>
+      <w:proofErr w:type="spellEnd"/>
+      <w:r>
+        <w:rPr>
+          <w:rFonts w:ascii="Times New Roman" w:hAnsi="Times New Roman" w:cs="Times New Roman"/>
+          <w:sz w:val="24"/>
+          <w:szCs w:val="24"/>
+        </w:rPr>
+        <w:t xml:space="preserve"> chose the </w:t>
+      </w:r>
+      <w:proofErr w:type="spellStart"/>
+      <w:r>
+        <w:rPr>
+          <w:rFonts w:ascii="Times New Roman" w:hAnsi="Times New Roman" w:cs="Times New Roman"/>
+          <w:sz w:val="24"/>
+          <w:szCs w:val="24"/>
+        </w:rPr>
+        <w:t>Higher</w:t>
+      </w:r>
+      <w:proofErr w:type="spellEnd"/>
+      <w:r>
+        <w:rPr>
+          <w:rFonts w:ascii="Times New Roman" w:hAnsi="Times New Roman" w:cs="Times New Roman"/>
+          <w:sz w:val="24"/>
+          <w:szCs w:val="24"/>
+        </w:rPr>
+        <w:t xml:space="preserve"> </w:t>
+      </w:r>
+      <w:proofErr w:type="spellStart"/>
+      <w:r>
+        <w:rPr>
+          <w:rFonts w:ascii="Times New Roman" w:hAnsi="Times New Roman" w:cs="Times New Roman"/>
+          <w:sz w:val="24"/>
+          <w:szCs w:val="24"/>
+        </w:rPr>
+        <w:t>School</w:t>
+      </w:r>
+      <w:proofErr w:type="spellEnd"/>
+      <w:r>
+        <w:rPr>
+          <w:rFonts w:ascii="Times New Roman" w:hAnsi="Times New Roman" w:cs="Times New Roman"/>
+          <w:sz w:val="24"/>
+          <w:szCs w:val="24"/>
+        </w:rPr>
+        <w:t xml:space="preserve"> of </w:t>
+      </w:r>
+      <w:proofErr w:type="spellStart"/>
+      <w:r>
+        <w:rPr>
+          <w:rFonts w:ascii="Times New Roman" w:hAnsi="Times New Roman" w:cs="Times New Roman"/>
+          <w:sz w:val="24"/>
+          <w:szCs w:val="24"/>
+        </w:rPr>
+        <w:t>Technology</w:t>
+      </w:r>
+      <w:proofErr w:type="spellEnd"/>
+      <w:r>
+        <w:rPr>
+          <w:rFonts w:ascii="Times New Roman" w:hAnsi="Times New Roman" w:cs="Times New Roman"/>
+          <w:sz w:val="24"/>
+          <w:szCs w:val="24"/>
+        </w:rPr>
+        <w:t xml:space="preserve"> and Management (ESTM).</w:t>
       </w:r>
     </w:p>
     <w:p>
@@ -435,6 +751,7 @@
           <w:szCs w:val="24"/>
         </w:rPr>
       </w:pPr>
+      <w:proofErr w:type="spellStart"/>
       <w:r>
         <w:rPr>
           <w:rFonts w:ascii="Times New Roman" w:hAnsi="Times New Roman" w:cs="Times New Roman"/>
@@ -443,13 +760,32 @@
         </w:rPr>
         <w:t>Therefore</w:t>
       </w:r>
-      <w:r>
-        <w:rPr>
-          <w:rFonts w:ascii="Times New Roman" w:hAnsi="Times New Roman" w:cs="Times New Roman"/>
-          <w:sz w:val="24"/>
-          <w:szCs w:val="24"/>
-        </w:rPr>
-        <w:t xml:space="preserve">, our </w:t>
+      <w:proofErr w:type="spellEnd"/>
+      <w:r>
+        <w:rPr>
+          <w:rFonts w:ascii="Times New Roman" w:hAnsi="Times New Roman" w:cs="Times New Roman"/>
+          <w:sz w:val="24"/>
+          <w:szCs w:val="24"/>
+        </w:rPr>
+        <w:t xml:space="preserve">, </w:t>
+      </w:r>
+      <w:proofErr w:type="spellStart"/>
+      <w:r>
+        <w:rPr>
+          <w:rFonts w:ascii="Times New Roman" w:hAnsi="Times New Roman" w:cs="Times New Roman"/>
+          <w:sz w:val="24"/>
+          <w:szCs w:val="24"/>
+        </w:rPr>
+        <w:t>our</w:t>
+      </w:r>
+      <w:proofErr w:type="spellEnd"/>
+      <w:r>
+        <w:rPr>
+          <w:rFonts w:ascii="Times New Roman" w:hAnsi="Times New Roman" w:cs="Times New Roman"/>
+          <w:sz w:val="24"/>
+          <w:szCs w:val="24"/>
+        </w:rPr>
+        <w:t xml:space="preserve"> </w:t>
       </w:r>
       <w:r>
         <w:rPr>
@@ -465,7 +801,529 @@
           <w:sz w:val="24"/>
           <w:szCs w:val="24"/>
         </w:rPr>
-        <w:t xml:space="preserve"> consists in setting up a web application for monitoring student association activities, which will make work as a whole simple within the company around an easily usable computerized environment. This application will be set up thanks to our knowledge and skills of the PHP programming language which makes it possible to create robust and quality dynamic applications.</w:t>
+        <w:t xml:space="preserve"> </w:t>
+      </w:r>
+      <w:proofErr w:type="spellStart"/>
+      <w:r>
+        <w:rPr>
+          <w:rFonts w:ascii="Times New Roman" w:hAnsi="Times New Roman" w:cs="Times New Roman"/>
+          <w:sz w:val="24"/>
+          <w:szCs w:val="24"/>
+        </w:rPr>
+        <w:t>consists</w:t>
+      </w:r>
+      <w:proofErr w:type="spellEnd"/>
+      <w:r>
+        <w:rPr>
+          <w:rFonts w:ascii="Times New Roman" w:hAnsi="Times New Roman" w:cs="Times New Roman"/>
+          <w:sz w:val="24"/>
+          <w:szCs w:val="24"/>
+        </w:rPr>
+        <w:t xml:space="preserve"> in setting up a web application for monitoring </w:t>
+      </w:r>
+      <w:proofErr w:type="spellStart"/>
+      <w:r>
+        <w:rPr>
+          <w:rFonts w:ascii="Times New Roman" w:hAnsi="Times New Roman" w:cs="Times New Roman"/>
+          <w:sz w:val="24"/>
+          <w:szCs w:val="24"/>
+        </w:rPr>
+        <w:t>student</w:t>
+      </w:r>
+      <w:proofErr w:type="spellEnd"/>
+      <w:r>
+        <w:rPr>
+          <w:rFonts w:ascii="Times New Roman" w:hAnsi="Times New Roman" w:cs="Times New Roman"/>
+          <w:sz w:val="24"/>
+          <w:szCs w:val="24"/>
+        </w:rPr>
+        <w:t xml:space="preserve"> association </w:t>
+      </w:r>
+      <w:proofErr w:type="spellStart"/>
+      <w:r>
+        <w:rPr>
+          <w:rFonts w:ascii="Times New Roman" w:hAnsi="Times New Roman" w:cs="Times New Roman"/>
+          <w:sz w:val="24"/>
+          <w:szCs w:val="24"/>
+        </w:rPr>
+        <w:t>activities</w:t>
+      </w:r>
+      <w:proofErr w:type="spellEnd"/>
+      <w:r>
+        <w:rPr>
+          <w:rFonts w:ascii="Times New Roman" w:hAnsi="Times New Roman" w:cs="Times New Roman"/>
+          <w:sz w:val="24"/>
+          <w:szCs w:val="24"/>
+        </w:rPr>
+        <w:t xml:space="preserve">, </w:t>
+      </w:r>
+      <w:proofErr w:type="spellStart"/>
+      <w:r>
+        <w:rPr>
+          <w:rFonts w:ascii="Times New Roman" w:hAnsi="Times New Roman" w:cs="Times New Roman"/>
+          <w:sz w:val="24"/>
+          <w:szCs w:val="24"/>
+        </w:rPr>
+        <w:t>which</w:t>
+      </w:r>
+      <w:proofErr w:type="spellEnd"/>
+      <w:r>
+        <w:rPr>
+          <w:rFonts w:ascii="Times New Roman" w:hAnsi="Times New Roman" w:cs="Times New Roman"/>
+          <w:sz w:val="24"/>
+          <w:szCs w:val="24"/>
+        </w:rPr>
+        <w:t xml:space="preserve"> </w:t>
+      </w:r>
+      <w:proofErr w:type="spellStart"/>
+      <w:r>
+        <w:rPr>
+          <w:rFonts w:ascii="Times New Roman" w:hAnsi="Times New Roman" w:cs="Times New Roman"/>
+          <w:sz w:val="24"/>
+          <w:szCs w:val="24"/>
+        </w:rPr>
+        <w:t>will</w:t>
+      </w:r>
+      <w:proofErr w:type="spellEnd"/>
+      <w:r>
+        <w:rPr>
+          <w:rFonts w:ascii="Times New Roman" w:hAnsi="Times New Roman" w:cs="Times New Roman"/>
+          <w:sz w:val="24"/>
+          <w:szCs w:val="24"/>
+        </w:rPr>
+        <w:t xml:space="preserve"> </w:t>
+      </w:r>
+      <w:proofErr w:type="spellStart"/>
+      <w:r>
+        <w:rPr>
+          <w:rFonts w:ascii="Times New Roman" w:hAnsi="Times New Roman" w:cs="Times New Roman"/>
+          <w:sz w:val="24"/>
+          <w:szCs w:val="24"/>
+        </w:rPr>
+        <w:t>make</w:t>
+      </w:r>
+      <w:proofErr w:type="spellEnd"/>
+      <w:r>
+        <w:rPr>
+          <w:rFonts w:ascii="Times New Roman" w:hAnsi="Times New Roman" w:cs="Times New Roman"/>
+          <w:sz w:val="24"/>
+          <w:szCs w:val="24"/>
+        </w:rPr>
+        <w:t xml:space="preserve"> </w:t>
+      </w:r>
+      <w:proofErr w:type="spellStart"/>
+      <w:r>
+        <w:rPr>
+          <w:rFonts w:ascii="Times New Roman" w:hAnsi="Times New Roman" w:cs="Times New Roman"/>
+          <w:sz w:val="24"/>
+          <w:szCs w:val="24"/>
+        </w:rPr>
+        <w:t>work</w:t>
+      </w:r>
+      <w:proofErr w:type="spellEnd"/>
+      <w:r>
+        <w:rPr>
+          <w:rFonts w:ascii="Times New Roman" w:hAnsi="Times New Roman" w:cs="Times New Roman"/>
+          <w:sz w:val="24"/>
+          <w:szCs w:val="24"/>
+        </w:rPr>
+        <w:t xml:space="preserve"> as a </w:t>
+      </w:r>
+      <w:proofErr w:type="spellStart"/>
+      <w:r>
+        <w:rPr>
+          <w:rFonts w:ascii="Times New Roman" w:hAnsi="Times New Roman" w:cs="Times New Roman"/>
+          <w:sz w:val="24"/>
+          <w:szCs w:val="24"/>
+        </w:rPr>
+        <w:t>whole</w:t>
+      </w:r>
+      <w:proofErr w:type="spellEnd"/>
+      <w:r>
+        <w:rPr>
+          <w:rFonts w:ascii="Times New Roman" w:hAnsi="Times New Roman" w:cs="Times New Roman"/>
+          <w:sz w:val="24"/>
+          <w:szCs w:val="24"/>
+        </w:rPr>
+        <w:t xml:space="preserve"> simple </w:t>
+      </w:r>
+      <w:proofErr w:type="spellStart"/>
+      <w:r>
+        <w:rPr>
+          <w:rFonts w:ascii="Times New Roman" w:hAnsi="Times New Roman" w:cs="Times New Roman"/>
+          <w:sz w:val="24"/>
+          <w:szCs w:val="24"/>
+        </w:rPr>
+        <w:t>within</w:t>
+      </w:r>
+      <w:proofErr w:type="spellEnd"/>
+      <w:r>
+        <w:rPr>
+          <w:rFonts w:ascii="Times New Roman" w:hAnsi="Times New Roman" w:cs="Times New Roman"/>
+          <w:sz w:val="24"/>
+          <w:szCs w:val="24"/>
+        </w:rPr>
+        <w:t xml:space="preserve"> the </w:t>
+      </w:r>
+      <w:proofErr w:type="spellStart"/>
+      <w:r>
+        <w:rPr>
+          <w:rFonts w:ascii="Times New Roman" w:hAnsi="Times New Roman" w:cs="Times New Roman"/>
+          <w:sz w:val="24"/>
+          <w:szCs w:val="24"/>
+        </w:rPr>
+        <w:t>company</w:t>
+      </w:r>
+      <w:proofErr w:type="spellEnd"/>
+      <w:r>
+        <w:rPr>
+          <w:rFonts w:ascii="Times New Roman" w:hAnsi="Times New Roman" w:cs="Times New Roman"/>
+          <w:sz w:val="24"/>
+          <w:szCs w:val="24"/>
+        </w:rPr>
+        <w:t xml:space="preserve"> </w:t>
+      </w:r>
+      <w:proofErr w:type="spellStart"/>
+      <w:r>
+        <w:rPr>
+          <w:rFonts w:ascii="Times New Roman" w:hAnsi="Times New Roman" w:cs="Times New Roman"/>
+          <w:sz w:val="24"/>
+          <w:szCs w:val="24"/>
+        </w:rPr>
+        <w:t>around</w:t>
+      </w:r>
+      <w:proofErr w:type="spellEnd"/>
+      <w:r>
+        <w:rPr>
+          <w:rFonts w:ascii="Times New Roman" w:hAnsi="Times New Roman" w:cs="Times New Roman"/>
+          <w:sz w:val="24"/>
+          <w:szCs w:val="24"/>
+        </w:rPr>
+        <w:t xml:space="preserve"> an </w:t>
+      </w:r>
+      <w:proofErr w:type="spellStart"/>
+      <w:r>
+        <w:rPr>
+          <w:rFonts w:ascii="Times New Roman" w:hAnsi="Times New Roman" w:cs="Times New Roman"/>
+          <w:sz w:val="24"/>
+          <w:szCs w:val="24"/>
+        </w:rPr>
+        <w:t>easily</w:t>
+      </w:r>
+      <w:proofErr w:type="spellEnd"/>
+      <w:r>
+        <w:rPr>
+          <w:rFonts w:ascii="Times New Roman" w:hAnsi="Times New Roman" w:cs="Times New Roman"/>
+          <w:sz w:val="24"/>
+          <w:szCs w:val="24"/>
+        </w:rPr>
+        <w:t xml:space="preserve"> usable </w:t>
+      </w:r>
+      <w:proofErr w:type="spellStart"/>
+      <w:r>
+        <w:rPr>
+          <w:rFonts w:ascii="Times New Roman" w:hAnsi="Times New Roman" w:cs="Times New Roman"/>
+          <w:sz w:val="24"/>
+          <w:szCs w:val="24"/>
+        </w:rPr>
+        <w:t>computerized</w:t>
+      </w:r>
+      <w:proofErr w:type="spellEnd"/>
+      <w:r>
+        <w:rPr>
+          <w:rFonts w:ascii="Times New Roman" w:hAnsi="Times New Roman" w:cs="Times New Roman"/>
+          <w:sz w:val="24"/>
+          <w:szCs w:val="24"/>
+        </w:rPr>
+        <w:t xml:space="preserve"> </w:t>
+      </w:r>
+      <w:proofErr w:type="spellStart"/>
+      <w:r>
+        <w:rPr>
+          <w:rFonts w:ascii="Times New Roman" w:hAnsi="Times New Roman" w:cs="Times New Roman"/>
+          <w:sz w:val="24"/>
+          <w:szCs w:val="24"/>
+        </w:rPr>
+        <w:t>environment</w:t>
+      </w:r>
+      <w:proofErr w:type="spellEnd"/>
+      <w:r>
+        <w:rPr>
+          <w:rFonts w:ascii="Times New Roman" w:hAnsi="Times New Roman" w:cs="Times New Roman"/>
+          <w:sz w:val="24"/>
+          <w:szCs w:val="24"/>
+        </w:rPr>
+        <w:t xml:space="preserve">. This application </w:t>
+      </w:r>
+      <w:proofErr w:type="spellStart"/>
+      <w:r>
+        <w:rPr>
+          <w:rFonts w:ascii="Times New Roman" w:hAnsi="Times New Roman" w:cs="Times New Roman"/>
+          <w:sz w:val="24"/>
+          <w:szCs w:val="24"/>
+        </w:rPr>
+        <w:t>will</w:t>
+      </w:r>
+      <w:proofErr w:type="spellEnd"/>
+      <w:r>
+        <w:rPr>
+          <w:rFonts w:ascii="Times New Roman" w:hAnsi="Times New Roman" w:cs="Times New Roman"/>
+          <w:sz w:val="24"/>
+          <w:szCs w:val="24"/>
+        </w:rPr>
+        <w:t xml:space="preserve"> </w:t>
+      </w:r>
+      <w:proofErr w:type="spellStart"/>
+      <w:r>
+        <w:rPr>
+          <w:rFonts w:ascii="Times New Roman" w:hAnsi="Times New Roman" w:cs="Times New Roman"/>
+          <w:sz w:val="24"/>
+          <w:szCs w:val="24"/>
+        </w:rPr>
+        <w:t>be</w:t>
+      </w:r>
+      <w:proofErr w:type="spellEnd"/>
+      <w:r>
+        <w:rPr>
+          <w:rFonts w:ascii="Times New Roman" w:hAnsi="Times New Roman" w:cs="Times New Roman"/>
+          <w:sz w:val="24"/>
+          <w:szCs w:val="24"/>
+        </w:rPr>
+        <w:t xml:space="preserve"> set up </w:t>
+      </w:r>
+      <w:proofErr w:type="spellStart"/>
+      <w:r>
+        <w:rPr>
+          <w:rFonts w:ascii="Times New Roman" w:hAnsi="Times New Roman" w:cs="Times New Roman"/>
+          <w:sz w:val="24"/>
+          <w:szCs w:val="24"/>
+        </w:rPr>
+        <w:t>thanks</w:t>
+      </w:r>
+      <w:proofErr w:type="spellEnd"/>
+      <w:r>
+        <w:rPr>
+          <w:rFonts w:ascii="Times New Roman" w:hAnsi="Times New Roman" w:cs="Times New Roman"/>
+          <w:sz w:val="24"/>
+          <w:szCs w:val="24"/>
+        </w:rPr>
+        <w:t xml:space="preserve"> to </w:t>
+      </w:r>
+      <w:proofErr w:type="spellStart"/>
+      <w:r>
+        <w:rPr>
+          <w:rFonts w:ascii="Times New Roman" w:hAnsi="Times New Roman" w:cs="Times New Roman"/>
+          <w:sz w:val="24"/>
+          <w:szCs w:val="24"/>
+        </w:rPr>
+        <w:t>our</w:t>
+      </w:r>
+      <w:proofErr w:type="spellEnd"/>
+      <w:r>
+        <w:rPr>
+          <w:rFonts w:ascii="Times New Roman" w:hAnsi="Times New Roman" w:cs="Times New Roman"/>
+          <w:sz w:val="24"/>
+          <w:szCs w:val="24"/>
+        </w:rPr>
+        <w:t xml:space="preserve"> </w:t>
+      </w:r>
+      <w:proofErr w:type="spellStart"/>
+      <w:r>
+        <w:rPr>
+          <w:rFonts w:ascii="Times New Roman" w:hAnsi="Times New Roman" w:cs="Times New Roman"/>
+          <w:sz w:val="24"/>
+          <w:szCs w:val="24"/>
+        </w:rPr>
+        <w:t>knowledge</w:t>
+      </w:r>
+      <w:proofErr w:type="spellEnd"/>
+      <w:r>
+        <w:rPr>
+          <w:rFonts w:ascii="Times New Roman" w:hAnsi="Times New Roman" w:cs="Times New Roman"/>
+          <w:sz w:val="24"/>
+          <w:szCs w:val="24"/>
+        </w:rPr>
+        <w:t xml:space="preserve"> and </w:t>
+      </w:r>
+      <w:proofErr w:type="spellStart"/>
+      <w:r>
+        <w:rPr>
+          <w:rFonts w:ascii="Times New Roman" w:hAnsi="Times New Roman" w:cs="Times New Roman"/>
+          <w:sz w:val="24"/>
+          <w:szCs w:val="24"/>
+        </w:rPr>
+        <w:t>skills</w:t>
+      </w:r>
+      <w:proofErr w:type="spellEnd"/>
+      <w:r>
+        <w:rPr>
+          <w:rFonts w:ascii="Times New Roman" w:hAnsi="Times New Roman" w:cs="Times New Roman"/>
+          <w:sz w:val="24"/>
+          <w:szCs w:val="24"/>
+        </w:rPr>
+        <w:t xml:space="preserve"> of the PHP </w:t>
+      </w:r>
+      <w:proofErr w:type="spellStart"/>
+      <w:r>
+        <w:rPr>
+          <w:rFonts w:ascii="Times New Roman" w:hAnsi="Times New Roman" w:cs="Times New Roman"/>
+          <w:sz w:val="24"/>
+          <w:szCs w:val="24"/>
+        </w:rPr>
+        <w:t>programming</w:t>
+      </w:r>
+      <w:proofErr w:type="spellEnd"/>
+      <w:r>
+        <w:rPr>
+          <w:rFonts w:ascii="Times New Roman" w:hAnsi="Times New Roman" w:cs="Times New Roman"/>
+          <w:sz w:val="24"/>
+          <w:szCs w:val="24"/>
+        </w:rPr>
+        <w:t xml:space="preserve"> </w:t>
+      </w:r>
+      <w:proofErr w:type="spellStart"/>
+      <w:r>
+        <w:rPr>
+          <w:rFonts w:ascii="Times New Roman" w:hAnsi="Times New Roman" w:cs="Times New Roman"/>
+          <w:sz w:val="24"/>
+          <w:szCs w:val="24"/>
+        </w:rPr>
+        <w:t>language</w:t>
+      </w:r>
+      <w:proofErr w:type="spellEnd"/>
+      <w:r>
+        <w:rPr>
+          <w:rFonts w:ascii="Times New Roman" w:hAnsi="Times New Roman" w:cs="Times New Roman"/>
+          <w:sz w:val="24"/>
+          <w:szCs w:val="24"/>
+        </w:rPr>
+        <w:t xml:space="preserve"> </w:t>
+      </w:r>
+      <w:proofErr w:type="spellStart"/>
+      <w:r>
+        <w:rPr>
+          <w:rFonts w:ascii="Times New Roman" w:hAnsi="Times New Roman" w:cs="Times New Roman"/>
+          <w:sz w:val="24"/>
+          <w:szCs w:val="24"/>
+        </w:rPr>
+        <w:t>which</w:t>
+      </w:r>
+      <w:proofErr w:type="spellEnd"/>
+      <w:r>
+        <w:rPr>
+          <w:rFonts w:ascii="Times New Roman" w:hAnsi="Times New Roman" w:cs="Times New Roman"/>
+          <w:sz w:val="24"/>
+          <w:szCs w:val="24"/>
+        </w:rPr>
+        <w:t xml:space="preserve"> </w:t>
+      </w:r>
+      <w:proofErr w:type="spellStart"/>
+      <w:r>
+        <w:rPr>
+          <w:rFonts w:ascii="Times New Roman" w:hAnsi="Times New Roman" w:cs="Times New Roman"/>
+          <w:sz w:val="24"/>
+          <w:szCs w:val="24"/>
+        </w:rPr>
+        <w:t>makes</w:t>
+      </w:r>
+      <w:proofErr w:type="spellEnd"/>
+      <w:r>
+        <w:rPr>
+          <w:rFonts w:ascii="Times New Roman" w:hAnsi="Times New Roman" w:cs="Times New Roman"/>
+          <w:sz w:val="24"/>
+          <w:szCs w:val="24"/>
+        </w:rPr>
+        <w:t xml:space="preserve"> </w:t>
+      </w:r>
+      <w:proofErr w:type="spellStart"/>
+      <w:r>
+        <w:rPr>
+          <w:rFonts w:ascii="Times New Roman" w:hAnsi="Times New Roman" w:cs="Times New Roman"/>
+          <w:sz w:val="24"/>
+          <w:szCs w:val="24"/>
+        </w:rPr>
+        <w:t>it</w:t>
+      </w:r>
+      <w:proofErr w:type="spellEnd"/>
+      <w:r>
+        <w:rPr>
+          <w:rFonts w:ascii="Times New Roman" w:hAnsi="Times New Roman" w:cs="Times New Roman"/>
+          <w:sz w:val="24"/>
+          <w:szCs w:val="24"/>
+        </w:rPr>
+        <w:t xml:space="preserve"> possible to </w:t>
+      </w:r>
+      <w:proofErr w:type="spellStart"/>
+      <w:r>
+        <w:rPr>
+          <w:rFonts w:ascii="Times New Roman" w:hAnsi="Times New Roman" w:cs="Times New Roman"/>
+          <w:sz w:val="24"/>
+          <w:szCs w:val="24"/>
+        </w:rPr>
+        <w:t>create</w:t>
+      </w:r>
+      <w:proofErr w:type="spellEnd"/>
+      <w:r>
+        <w:rPr>
+          <w:rFonts w:ascii="Times New Roman" w:hAnsi="Times New Roman" w:cs="Times New Roman"/>
+          <w:sz w:val="24"/>
+          <w:szCs w:val="24"/>
+        </w:rPr>
+        <w:t xml:space="preserve"> </w:t>
+      </w:r>
+      <w:proofErr w:type="spellStart"/>
+      <w:r>
+        <w:rPr>
+          <w:rFonts w:ascii="Times New Roman" w:hAnsi="Times New Roman" w:cs="Times New Roman"/>
+          <w:sz w:val="24"/>
+          <w:szCs w:val="24"/>
+        </w:rPr>
+        <w:t>robust</w:t>
+      </w:r>
+      <w:proofErr w:type="spellEnd"/>
+      <w:r>
+        <w:rPr>
+          <w:rFonts w:ascii="Times New Roman" w:hAnsi="Times New Roman" w:cs="Times New Roman"/>
+          <w:sz w:val="24"/>
+          <w:szCs w:val="24"/>
+        </w:rPr>
+        <w:t xml:space="preserve"> and </w:t>
+      </w:r>
+      <w:proofErr w:type="spellStart"/>
+      <w:r>
+        <w:rPr>
+          <w:rFonts w:ascii="Times New Roman" w:hAnsi="Times New Roman" w:cs="Times New Roman"/>
+          <w:sz w:val="24"/>
+          <w:szCs w:val="24"/>
+        </w:rPr>
+        <w:t>quality</w:t>
+      </w:r>
+      <w:proofErr w:type="spellEnd"/>
+      <w:r>
+        <w:rPr>
+          <w:rFonts w:ascii="Times New Roman" w:hAnsi="Times New Roman" w:cs="Times New Roman"/>
+          <w:sz w:val="24"/>
+          <w:szCs w:val="24"/>
+        </w:rPr>
+        <w:t xml:space="preserve"> </w:t>
+      </w:r>
+      <w:proofErr w:type="spellStart"/>
+      <w:r>
+        <w:rPr>
+          <w:rFonts w:ascii="Times New Roman" w:hAnsi="Times New Roman" w:cs="Times New Roman"/>
+          <w:sz w:val="24"/>
+          <w:szCs w:val="24"/>
+        </w:rPr>
+        <w:t>dynamic</w:t>
+      </w:r>
+      <w:proofErr w:type="spellEnd"/>
+      <w:r>
+        <w:rPr>
+          <w:rFonts w:ascii="Times New Roman" w:hAnsi="Times New Roman" w:cs="Times New Roman"/>
+          <w:sz w:val="24"/>
+          <w:szCs w:val="24"/>
+        </w:rPr>
+        <w:t xml:space="preserve"> applications.</w:t>
       </w:r>
     </w:p>
     <w:p>
@@ -487,7 +1345,475 @@
           <w:sz w:val="24"/>
           <w:szCs w:val="24"/>
         </w:rPr>
-        <w:t>Our work will be divided into three main parts, each part subdivided into chapters, we first proceed to the general presentation, then the second part applies to the choice of the analysis and design method. Finally, the third and final part will be devoted to the creation and deployment of the application.</w:t>
+        <w:t xml:space="preserve">Our </w:t>
+      </w:r>
+      <w:proofErr w:type="spellStart"/>
+      <w:r>
+        <w:rPr>
+          <w:rFonts w:ascii="Times New Roman" w:hAnsi="Times New Roman" w:cs="Times New Roman"/>
+          <w:sz w:val="24"/>
+          <w:szCs w:val="24"/>
+        </w:rPr>
+        <w:t>work</w:t>
+      </w:r>
+      <w:proofErr w:type="spellEnd"/>
+      <w:r>
+        <w:rPr>
+          <w:rFonts w:ascii="Times New Roman" w:hAnsi="Times New Roman" w:cs="Times New Roman"/>
+          <w:sz w:val="24"/>
+          <w:szCs w:val="24"/>
+        </w:rPr>
+        <w:t xml:space="preserve"> </w:t>
+      </w:r>
+      <w:proofErr w:type="spellStart"/>
+      <w:r>
+        <w:rPr>
+          <w:rFonts w:ascii="Times New Roman" w:hAnsi="Times New Roman" w:cs="Times New Roman"/>
+          <w:sz w:val="24"/>
+          <w:szCs w:val="24"/>
+        </w:rPr>
+        <w:t>will</w:t>
+      </w:r>
+      <w:proofErr w:type="spellEnd"/>
+      <w:r>
+        <w:rPr>
+          <w:rFonts w:ascii="Times New Roman" w:hAnsi="Times New Roman" w:cs="Times New Roman"/>
+          <w:sz w:val="24"/>
+          <w:szCs w:val="24"/>
+        </w:rPr>
+        <w:t xml:space="preserve"> </w:t>
+      </w:r>
+      <w:proofErr w:type="spellStart"/>
+      <w:r>
+        <w:rPr>
+          <w:rFonts w:ascii="Times New Roman" w:hAnsi="Times New Roman" w:cs="Times New Roman"/>
+          <w:sz w:val="24"/>
+          <w:szCs w:val="24"/>
+        </w:rPr>
+        <w:t>be</w:t>
+      </w:r>
+      <w:proofErr w:type="spellEnd"/>
+      <w:r>
+        <w:rPr>
+          <w:rFonts w:ascii="Times New Roman" w:hAnsi="Times New Roman" w:cs="Times New Roman"/>
+          <w:sz w:val="24"/>
+          <w:szCs w:val="24"/>
+        </w:rPr>
+        <w:t xml:space="preserve"> </w:t>
+      </w:r>
+      <w:proofErr w:type="spellStart"/>
+      <w:r>
+        <w:rPr>
+          <w:rFonts w:ascii="Times New Roman" w:hAnsi="Times New Roman" w:cs="Times New Roman"/>
+          <w:sz w:val="24"/>
+          <w:szCs w:val="24"/>
+        </w:rPr>
+        <w:t>divided</w:t>
+      </w:r>
+      <w:proofErr w:type="spellEnd"/>
+      <w:r>
+        <w:rPr>
+          <w:rFonts w:ascii="Times New Roman" w:hAnsi="Times New Roman" w:cs="Times New Roman"/>
+          <w:sz w:val="24"/>
+          <w:szCs w:val="24"/>
+        </w:rPr>
+        <w:t xml:space="preserve"> </w:t>
+      </w:r>
+      <w:proofErr w:type="spellStart"/>
+      <w:r>
+        <w:rPr>
+          <w:rFonts w:ascii="Times New Roman" w:hAnsi="Times New Roman" w:cs="Times New Roman"/>
+          <w:sz w:val="24"/>
+          <w:szCs w:val="24"/>
+        </w:rPr>
+        <w:t>into</w:t>
+      </w:r>
+      <w:proofErr w:type="spellEnd"/>
+      <w:r>
+        <w:rPr>
+          <w:rFonts w:ascii="Times New Roman" w:hAnsi="Times New Roman" w:cs="Times New Roman"/>
+          <w:sz w:val="24"/>
+          <w:szCs w:val="24"/>
+        </w:rPr>
+        <w:t xml:space="preserve"> </w:t>
+      </w:r>
+      <w:proofErr w:type="spellStart"/>
+      <w:r>
+        <w:rPr>
+          <w:rFonts w:ascii="Times New Roman" w:hAnsi="Times New Roman" w:cs="Times New Roman"/>
+          <w:sz w:val="24"/>
+          <w:szCs w:val="24"/>
+        </w:rPr>
+        <w:t>three</w:t>
+      </w:r>
+      <w:proofErr w:type="spellEnd"/>
+      <w:r>
+        <w:rPr>
+          <w:rFonts w:ascii="Times New Roman" w:hAnsi="Times New Roman" w:cs="Times New Roman"/>
+          <w:sz w:val="24"/>
+          <w:szCs w:val="24"/>
+        </w:rPr>
+        <w:t xml:space="preserve"> main parts, </w:t>
+      </w:r>
+      <w:proofErr w:type="spellStart"/>
+      <w:r>
+        <w:rPr>
+          <w:rFonts w:ascii="Times New Roman" w:hAnsi="Times New Roman" w:cs="Times New Roman"/>
+          <w:sz w:val="24"/>
+          <w:szCs w:val="24"/>
+        </w:rPr>
+        <w:t>each</w:t>
+      </w:r>
+      <w:proofErr w:type="spellEnd"/>
+      <w:r>
+        <w:rPr>
+          <w:rFonts w:ascii="Times New Roman" w:hAnsi="Times New Roman" w:cs="Times New Roman"/>
+          <w:sz w:val="24"/>
+          <w:szCs w:val="24"/>
+        </w:rPr>
+        <w:t xml:space="preserve"> part </w:t>
+      </w:r>
+      <w:proofErr w:type="spellStart"/>
+      <w:r>
+        <w:rPr>
+          <w:rFonts w:ascii="Times New Roman" w:hAnsi="Times New Roman" w:cs="Times New Roman"/>
+          <w:sz w:val="24"/>
+          <w:szCs w:val="24"/>
+        </w:rPr>
+        <w:t>subdivided</w:t>
+      </w:r>
+      <w:proofErr w:type="spellEnd"/>
+      <w:r>
+        <w:rPr>
+          <w:rFonts w:ascii="Times New Roman" w:hAnsi="Times New Roman" w:cs="Times New Roman"/>
+          <w:sz w:val="24"/>
+          <w:szCs w:val="24"/>
+        </w:rPr>
+        <w:t xml:space="preserve"> </w:t>
+      </w:r>
+      <w:proofErr w:type="spellStart"/>
+      <w:r>
+        <w:rPr>
+          <w:rFonts w:ascii="Times New Roman" w:hAnsi="Times New Roman" w:cs="Times New Roman"/>
+          <w:sz w:val="24"/>
+          <w:szCs w:val="24"/>
+        </w:rPr>
+        <w:t>into</w:t>
+      </w:r>
+      <w:proofErr w:type="spellEnd"/>
+      <w:r>
+        <w:rPr>
+          <w:rFonts w:ascii="Times New Roman" w:hAnsi="Times New Roman" w:cs="Times New Roman"/>
+          <w:sz w:val="24"/>
+          <w:szCs w:val="24"/>
+        </w:rPr>
+        <w:t xml:space="preserve"> </w:t>
+      </w:r>
+      <w:proofErr w:type="spellStart"/>
+      <w:r>
+        <w:rPr>
+          <w:rFonts w:ascii="Times New Roman" w:hAnsi="Times New Roman" w:cs="Times New Roman"/>
+          <w:sz w:val="24"/>
+          <w:szCs w:val="24"/>
+        </w:rPr>
+        <w:t>chapters</w:t>
+      </w:r>
+      <w:proofErr w:type="spellEnd"/>
+      <w:r>
+        <w:rPr>
+          <w:rFonts w:ascii="Times New Roman" w:hAnsi="Times New Roman" w:cs="Times New Roman"/>
+          <w:sz w:val="24"/>
+          <w:szCs w:val="24"/>
+        </w:rPr>
+        <w:t xml:space="preserve">, </w:t>
+      </w:r>
+      <w:proofErr w:type="spellStart"/>
+      <w:r>
+        <w:rPr>
+          <w:rFonts w:ascii="Times New Roman" w:hAnsi="Times New Roman" w:cs="Times New Roman"/>
+          <w:sz w:val="24"/>
+          <w:szCs w:val="24"/>
+        </w:rPr>
+        <w:t>we</w:t>
+      </w:r>
+      <w:proofErr w:type="spellEnd"/>
+      <w:r>
+        <w:rPr>
+          <w:rFonts w:ascii="Times New Roman" w:hAnsi="Times New Roman" w:cs="Times New Roman"/>
+          <w:sz w:val="24"/>
+          <w:szCs w:val="24"/>
+        </w:rPr>
+        <w:t xml:space="preserve"> first </w:t>
+      </w:r>
+      <w:proofErr w:type="spellStart"/>
+      <w:r>
+        <w:rPr>
+          <w:rFonts w:ascii="Times New Roman" w:hAnsi="Times New Roman" w:cs="Times New Roman"/>
+          <w:sz w:val="24"/>
+          <w:szCs w:val="24"/>
+        </w:rPr>
+        <w:t>proceed</w:t>
+      </w:r>
+      <w:proofErr w:type="spellEnd"/>
+      <w:r>
+        <w:rPr>
+          <w:rFonts w:ascii="Times New Roman" w:hAnsi="Times New Roman" w:cs="Times New Roman"/>
+          <w:sz w:val="24"/>
+          <w:szCs w:val="24"/>
+        </w:rPr>
+        <w:t xml:space="preserve"> to the </w:t>
+      </w:r>
+      <w:proofErr w:type="spellStart"/>
+      <w:r>
+        <w:rPr>
+          <w:rFonts w:ascii="Times New Roman" w:hAnsi="Times New Roman" w:cs="Times New Roman"/>
+          <w:sz w:val="24"/>
+          <w:szCs w:val="24"/>
+        </w:rPr>
+        <w:t>general</w:t>
+      </w:r>
+      <w:proofErr w:type="spellEnd"/>
+      <w:r>
+        <w:rPr>
+          <w:rFonts w:ascii="Times New Roman" w:hAnsi="Times New Roman" w:cs="Times New Roman"/>
+          <w:sz w:val="24"/>
+          <w:szCs w:val="24"/>
+        </w:rPr>
+        <w:t xml:space="preserve"> </w:t>
+      </w:r>
+      <w:proofErr w:type="spellStart"/>
+      <w:r>
+        <w:rPr>
+          <w:rFonts w:ascii="Times New Roman" w:hAnsi="Times New Roman" w:cs="Times New Roman"/>
+          <w:sz w:val="24"/>
+          <w:szCs w:val="24"/>
+        </w:rPr>
+        <w:t>presentation</w:t>
+      </w:r>
+      <w:proofErr w:type="spellEnd"/>
+      <w:r>
+        <w:rPr>
+          <w:rFonts w:ascii="Times New Roman" w:hAnsi="Times New Roman" w:cs="Times New Roman"/>
+          <w:sz w:val="24"/>
+          <w:szCs w:val="24"/>
+        </w:rPr>
+        <w:t xml:space="preserve">, </w:t>
+      </w:r>
+      <w:proofErr w:type="spellStart"/>
+      <w:r>
+        <w:rPr>
+          <w:rFonts w:ascii="Times New Roman" w:hAnsi="Times New Roman" w:cs="Times New Roman"/>
+          <w:sz w:val="24"/>
+          <w:szCs w:val="24"/>
+        </w:rPr>
+        <w:t>then</w:t>
+      </w:r>
+      <w:proofErr w:type="spellEnd"/>
+      <w:r>
+        <w:rPr>
+          <w:rFonts w:ascii="Times New Roman" w:hAnsi="Times New Roman" w:cs="Times New Roman"/>
+          <w:sz w:val="24"/>
+          <w:szCs w:val="24"/>
+        </w:rPr>
+        <w:t xml:space="preserve"> the second part </w:t>
+      </w:r>
+      <w:proofErr w:type="spellStart"/>
+      <w:r>
+        <w:rPr>
+          <w:rFonts w:ascii="Times New Roman" w:hAnsi="Times New Roman" w:cs="Times New Roman"/>
+          <w:sz w:val="24"/>
+          <w:szCs w:val="24"/>
+        </w:rPr>
+        <w:t>applies</w:t>
+      </w:r>
+      <w:proofErr w:type="spellEnd"/>
+      <w:r>
+        <w:rPr>
+          <w:rFonts w:ascii="Times New Roman" w:hAnsi="Times New Roman" w:cs="Times New Roman"/>
+          <w:sz w:val="24"/>
+          <w:szCs w:val="24"/>
+        </w:rPr>
+        <w:t xml:space="preserve"> to the </w:t>
+      </w:r>
+      <w:proofErr w:type="spellStart"/>
+      <w:r>
+        <w:rPr>
+          <w:rFonts w:ascii="Times New Roman" w:hAnsi="Times New Roman" w:cs="Times New Roman"/>
+          <w:sz w:val="24"/>
+          <w:szCs w:val="24"/>
+        </w:rPr>
+        <w:t>choice</w:t>
+      </w:r>
+      <w:proofErr w:type="spellEnd"/>
+      <w:r>
+        <w:rPr>
+          <w:rFonts w:ascii="Times New Roman" w:hAnsi="Times New Roman" w:cs="Times New Roman"/>
+          <w:sz w:val="24"/>
+          <w:szCs w:val="24"/>
+        </w:rPr>
+        <w:t xml:space="preserve"> of the </w:t>
+      </w:r>
+      <w:proofErr w:type="spellStart"/>
+      <w:r>
+        <w:rPr>
+          <w:rFonts w:ascii="Times New Roman" w:hAnsi="Times New Roman" w:cs="Times New Roman"/>
+          <w:sz w:val="24"/>
+          <w:szCs w:val="24"/>
+        </w:rPr>
+        <w:t>analysis</w:t>
+      </w:r>
+      <w:proofErr w:type="spellEnd"/>
+      <w:r>
+        <w:rPr>
+          <w:rFonts w:ascii="Times New Roman" w:hAnsi="Times New Roman" w:cs="Times New Roman"/>
+          <w:sz w:val="24"/>
+          <w:szCs w:val="24"/>
+        </w:rPr>
+        <w:t xml:space="preserve"> and design </w:t>
+      </w:r>
+      <w:proofErr w:type="spellStart"/>
+      <w:r>
+        <w:rPr>
+          <w:rFonts w:ascii="Times New Roman" w:hAnsi="Times New Roman" w:cs="Times New Roman"/>
+          <w:sz w:val="24"/>
+          <w:szCs w:val="24"/>
+        </w:rPr>
+        <w:t>method</w:t>
+      </w:r>
+      <w:proofErr w:type="spellEnd"/>
+      <w:r>
+        <w:rPr>
+          <w:rFonts w:ascii="Times New Roman" w:hAnsi="Times New Roman" w:cs="Times New Roman"/>
+          <w:sz w:val="24"/>
+          <w:szCs w:val="24"/>
+        </w:rPr>
+        <w:t xml:space="preserve">. </w:t>
+      </w:r>
+      <w:proofErr w:type="spellStart"/>
+      <w:r>
+        <w:rPr>
+          <w:rFonts w:ascii="Times New Roman" w:hAnsi="Times New Roman" w:cs="Times New Roman"/>
+          <w:sz w:val="24"/>
+          <w:szCs w:val="24"/>
+        </w:rPr>
+        <w:t>Finally</w:t>
+      </w:r>
+      <w:proofErr w:type="spellEnd"/>
+      <w:r>
+        <w:rPr>
+          <w:rFonts w:ascii="Times New Roman" w:hAnsi="Times New Roman" w:cs="Times New Roman"/>
+          <w:sz w:val="24"/>
+          <w:szCs w:val="24"/>
+        </w:rPr>
+        <w:t xml:space="preserve">, the </w:t>
+      </w:r>
+      <w:proofErr w:type="spellStart"/>
+      <w:r>
+        <w:rPr>
+          <w:rFonts w:ascii="Times New Roman" w:hAnsi="Times New Roman" w:cs="Times New Roman"/>
+          <w:sz w:val="24"/>
+          <w:szCs w:val="24"/>
+        </w:rPr>
+        <w:t>third</w:t>
+      </w:r>
+      <w:proofErr w:type="spellEnd"/>
+      <w:r>
+        <w:rPr>
+          <w:rFonts w:ascii="Times New Roman" w:hAnsi="Times New Roman" w:cs="Times New Roman"/>
+          <w:sz w:val="24"/>
+          <w:szCs w:val="24"/>
+        </w:rPr>
+        <w:t xml:space="preserve"> and final part </w:t>
+      </w:r>
+      <w:proofErr w:type="spellStart"/>
+      <w:r>
+        <w:rPr>
+          <w:rFonts w:ascii="Times New Roman" w:hAnsi="Times New Roman" w:cs="Times New Roman"/>
+          <w:sz w:val="24"/>
+          <w:szCs w:val="24"/>
+        </w:rPr>
+        <w:t>will</w:t>
+      </w:r>
+      <w:proofErr w:type="spellEnd"/>
+      <w:r>
+        <w:rPr>
+          <w:rFonts w:ascii="Times New Roman" w:hAnsi="Times New Roman" w:cs="Times New Roman"/>
+          <w:sz w:val="24"/>
+          <w:szCs w:val="24"/>
+        </w:rPr>
+        <w:t xml:space="preserve"> </w:t>
+      </w:r>
+      <w:proofErr w:type="spellStart"/>
+      <w:r>
+        <w:rPr>
+          <w:rFonts w:ascii="Times New Roman" w:hAnsi="Times New Roman" w:cs="Times New Roman"/>
+          <w:sz w:val="24"/>
+          <w:szCs w:val="24"/>
+        </w:rPr>
+        <w:t>be</w:t>
+      </w:r>
+      <w:proofErr w:type="spellEnd"/>
+      <w:r>
+        <w:rPr>
+          <w:rFonts w:ascii="Times New Roman" w:hAnsi="Times New Roman" w:cs="Times New Roman"/>
+          <w:sz w:val="24"/>
+          <w:szCs w:val="24"/>
+        </w:rPr>
+        <w:t xml:space="preserve"> </w:t>
+      </w:r>
+      <w:proofErr w:type="spellStart"/>
+      <w:r>
+        <w:rPr>
+          <w:rFonts w:ascii="Times New Roman" w:hAnsi="Times New Roman" w:cs="Times New Roman"/>
+          <w:sz w:val="24"/>
+          <w:szCs w:val="24"/>
+        </w:rPr>
+        <w:t>devoted</w:t>
+      </w:r>
+      <w:proofErr w:type="spellEnd"/>
+      <w:r>
+        <w:rPr>
+          <w:rFonts w:ascii="Times New Roman" w:hAnsi="Times New Roman" w:cs="Times New Roman"/>
+          <w:sz w:val="24"/>
+          <w:szCs w:val="24"/>
+        </w:rPr>
+        <w:t xml:space="preserve"> to the </w:t>
+      </w:r>
+      <w:proofErr w:type="spellStart"/>
+      <w:r>
+        <w:rPr>
+          <w:rFonts w:ascii="Times New Roman" w:hAnsi="Times New Roman" w:cs="Times New Roman"/>
+          <w:sz w:val="24"/>
+          <w:szCs w:val="24"/>
+        </w:rPr>
+        <w:t>creation</w:t>
+      </w:r>
+      <w:proofErr w:type="spellEnd"/>
+      <w:r>
+        <w:rPr>
+          <w:rFonts w:ascii="Times New Roman" w:hAnsi="Times New Roman" w:cs="Times New Roman"/>
+          <w:sz w:val="24"/>
+          <w:szCs w:val="24"/>
+        </w:rPr>
+        <w:t xml:space="preserve"> and </w:t>
+      </w:r>
+      <w:proofErr w:type="spellStart"/>
+      <w:r>
+        <w:rPr>
+          <w:rFonts w:ascii="Times New Roman" w:hAnsi="Times New Roman" w:cs="Times New Roman"/>
+          <w:sz w:val="24"/>
+          <w:szCs w:val="24"/>
+        </w:rPr>
+        <w:t>deployment</w:t>
+      </w:r>
+      <w:proofErr w:type="spellEnd"/>
+      <w:r>
+        <w:rPr>
+          <w:rFonts w:ascii="Times New Roman" w:hAnsi="Times New Roman" w:cs="Times New Roman"/>
+          <w:sz w:val="24"/>
+          <w:szCs w:val="24"/>
+        </w:rPr>
+        <w:t xml:space="preserve"> of the application.</w:t>
       </w:r>
     </w:p>
     <w:p>
@@ -509,7 +1835,225 @@
           <w:sz w:val="24"/>
           <w:szCs w:val="24"/>
         </w:rPr>
-        <w:t>The implementation of such an application owes staff better monitoring of student association life and students a large database of information on association activities that may take place within the institution.</w:t>
+        <w:t xml:space="preserve">The </w:t>
+      </w:r>
+      <w:proofErr w:type="spellStart"/>
+      <w:r>
+        <w:rPr>
+          <w:rFonts w:ascii="Times New Roman" w:hAnsi="Times New Roman" w:cs="Times New Roman"/>
+          <w:sz w:val="24"/>
+          <w:szCs w:val="24"/>
+        </w:rPr>
+        <w:t>implementation</w:t>
+      </w:r>
+      <w:proofErr w:type="spellEnd"/>
+      <w:r>
+        <w:rPr>
+          <w:rFonts w:ascii="Times New Roman" w:hAnsi="Times New Roman" w:cs="Times New Roman"/>
+          <w:sz w:val="24"/>
+          <w:szCs w:val="24"/>
+        </w:rPr>
+        <w:t xml:space="preserve"> of </w:t>
+      </w:r>
+      <w:proofErr w:type="spellStart"/>
+      <w:r>
+        <w:rPr>
+          <w:rFonts w:ascii="Times New Roman" w:hAnsi="Times New Roman" w:cs="Times New Roman"/>
+          <w:sz w:val="24"/>
+          <w:szCs w:val="24"/>
+        </w:rPr>
+        <w:t>such</w:t>
+      </w:r>
+      <w:proofErr w:type="spellEnd"/>
+      <w:r>
+        <w:rPr>
+          <w:rFonts w:ascii="Times New Roman" w:hAnsi="Times New Roman" w:cs="Times New Roman"/>
+          <w:sz w:val="24"/>
+          <w:szCs w:val="24"/>
+        </w:rPr>
+        <w:t xml:space="preserve"> an application </w:t>
+      </w:r>
+      <w:proofErr w:type="spellStart"/>
+      <w:r>
+        <w:rPr>
+          <w:rFonts w:ascii="Times New Roman" w:hAnsi="Times New Roman" w:cs="Times New Roman"/>
+          <w:sz w:val="24"/>
+          <w:szCs w:val="24"/>
+        </w:rPr>
+        <w:t>owes</w:t>
+      </w:r>
+      <w:proofErr w:type="spellEnd"/>
+      <w:r>
+        <w:rPr>
+          <w:rFonts w:ascii="Times New Roman" w:hAnsi="Times New Roman" w:cs="Times New Roman"/>
+          <w:sz w:val="24"/>
+          <w:szCs w:val="24"/>
+        </w:rPr>
+        <w:t xml:space="preserve"> staff </w:t>
+      </w:r>
+      <w:proofErr w:type="spellStart"/>
+      <w:r>
+        <w:rPr>
+          <w:rFonts w:ascii="Times New Roman" w:hAnsi="Times New Roman" w:cs="Times New Roman"/>
+          <w:sz w:val="24"/>
+          <w:szCs w:val="24"/>
+        </w:rPr>
+        <w:t>better</w:t>
+      </w:r>
+      <w:proofErr w:type="spellEnd"/>
+      <w:r>
+        <w:rPr>
+          <w:rFonts w:ascii="Times New Roman" w:hAnsi="Times New Roman" w:cs="Times New Roman"/>
+          <w:sz w:val="24"/>
+          <w:szCs w:val="24"/>
+        </w:rPr>
+        <w:t xml:space="preserve"> monitoring of </w:t>
+      </w:r>
+      <w:proofErr w:type="spellStart"/>
+      <w:r>
+        <w:rPr>
+          <w:rFonts w:ascii="Times New Roman" w:hAnsi="Times New Roman" w:cs="Times New Roman"/>
+          <w:sz w:val="24"/>
+          <w:szCs w:val="24"/>
+        </w:rPr>
+        <w:t>student</w:t>
+      </w:r>
+      <w:proofErr w:type="spellEnd"/>
+      <w:r>
+        <w:rPr>
+          <w:rFonts w:ascii="Times New Roman" w:hAnsi="Times New Roman" w:cs="Times New Roman"/>
+          <w:sz w:val="24"/>
+          <w:szCs w:val="24"/>
+        </w:rPr>
+        <w:t xml:space="preserve"> association life and </w:t>
+      </w:r>
+      <w:proofErr w:type="spellStart"/>
+      <w:r>
+        <w:rPr>
+          <w:rFonts w:ascii="Times New Roman" w:hAnsi="Times New Roman" w:cs="Times New Roman"/>
+          <w:sz w:val="24"/>
+          <w:szCs w:val="24"/>
+        </w:rPr>
+        <w:t>students</w:t>
+      </w:r>
+      <w:proofErr w:type="spellEnd"/>
+      <w:r>
+        <w:rPr>
+          <w:rFonts w:ascii="Times New Roman" w:hAnsi="Times New Roman" w:cs="Times New Roman"/>
+          <w:sz w:val="24"/>
+          <w:szCs w:val="24"/>
+        </w:rPr>
+        <w:t xml:space="preserve"> a large </w:t>
+      </w:r>
+      <w:proofErr w:type="spellStart"/>
+      <w:r>
+        <w:rPr>
+          <w:rFonts w:ascii="Times New Roman" w:hAnsi="Times New Roman" w:cs="Times New Roman"/>
+          <w:sz w:val="24"/>
+          <w:szCs w:val="24"/>
+        </w:rPr>
+        <w:t>database</w:t>
+      </w:r>
+      <w:proofErr w:type="spellEnd"/>
+      <w:r>
+        <w:rPr>
+          <w:rFonts w:ascii="Times New Roman" w:hAnsi="Times New Roman" w:cs="Times New Roman"/>
+          <w:sz w:val="24"/>
+          <w:szCs w:val="24"/>
+        </w:rPr>
+        <w:t xml:space="preserve"> of information on association </w:t>
+      </w:r>
+      <w:proofErr w:type="spellStart"/>
+      <w:r>
+        <w:rPr>
+          <w:rFonts w:ascii="Times New Roman" w:hAnsi="Times New Roman" w:cs="Times New Roman"/>
+          <w:sz w:val="24"/>
+          <w:szCs w:val="24"/>
+        </w:rPr>
+        <w:t>activities</w:t>
+      </w:r>
+      <w:proofErr w:type="spellEnd"/>
+      <w:r>
+        <w:rPr>
+          <w:rFonts w:ascii="Times New Roman" w:hAnsi="Times New Roman" w:cs="Times New Roman"/>
+          <w:sz w:val="24"/>
+          <w:szCs w:val="24"/>
+        </w:rPr>
+        <w:t xml:space="preserve"> </w:t>
+      </w:r>
+      <w:proofErr w:type="spellStart"/>
+      <w:r>
+        <w:rPr>
+          <w:rFonts w:ascii="Times New Roman" w:hAnsi="Times New Roman" w:cs="Times New Roman"/>
+          <w:sz w:val="24"/>
+          <w:szCs w:val="24"/>
+        </w:rPr>
+        <w:t>that</w:t>
+      </w:r>
+      <w:proofErr w:type="spellEnd"/>
+      <w:r>
+        <w:rPr>
+          <w:rFonts w:ascii="Times New Roman" w:hAnsi="Times New Roman" w:cs="Times New Roman"/>
+          <w:sz w:val="24"/>
+          <w:szCs w:val="24"/>
+        </w:rPr>
+        <w:t xml:space="preserve"> </w:t>
+      </w:r>
+      <w:proofErr w:type="spellStart"/>
+      <w:r>
+        <w:rPr>
+          <w:rFonts w:ascii="Times New Roman" w:hAnsi="Times New Roman" w:cs="Times New Roman"/>
+          <w:sz w:val="24"/>
+          <w:szCs w:val="24"/>
+        </w:rPr>
+        <w:t>may</w:t>
+      </w:r>
+      <w:proofErr w:type="spellEnd"/>
+      <w:r>
+        <w:rPr>
+          <w:rFonts w:ascii="Times New Roman" w:hAnsi="Times New Roman" w:cs="Times New Roman"/>
+          <w:sz w:val="24"/>
+          <w:szCs w:val="24"/>
+        </w:rPr>
+        <w:t xml:space="preserve"> </w:t>
+      </w:r>
+      <w:proofErr w:type="spellStart"/>
+      <w:r>
+        <w:rPr>
+          <w:rFonts w:ascii="Times New Roman" w:hAnsi="Times New Roman" w:cs="Times New Roman"/>
+          <w:sz w:val="24"/>
+          <w:szCs w:val="24"/>
+        </w:rPr>
+        <w:t>take</w:t>
+      </w:r>
+      <w:proofErr w:type="spellEnd"/>
+      <w:r>
+        <w:rPr>
+          <w:rFonts w:ascii="Times New Roman" w:hAnsi="Times New Roman" w:cs="Times New Roman"/>
+          <w:sz w:val="24"/>
+          <w:szCs w:val="24"/>
+        </w:rPr>
+        <w:t xml:space="preserve"> place </w:t>
+      </w:r>
+      <w:proofErr w:type="spellStart"/>
+      <w:proofErr w:type="gramStart"/>
+      <w:r>
+        <w:rPr>
+          <w:rFonts w:ascii="Times New Roman" w:hAnsi="Times New Roman" w:cs="Times New Roman"/>
+          <w:sz w:val="24"/>
+          <w:szCs w:val="24"/>
+        </w:rPr>
+        <w:t>within</w:t>
+      </w:r>
+      <w:proofErr w:type="spellEnd"/>
+      <w:proofErr w:type="gramEnd"/>
+      <w:r>
+        <w:rPr>
+          <w:rFonts w:ascii="Times New Roman" w:hAnsi="Times New Roman" w:cs="Times New Roman"/>
+          <w:sz w:val="24"/>
+          <w:szCs w:val="24"/>
+        </w:rPr>
+        <w:t xml:space="preserve"> the institution.</w:t>
       </w:r>
     </w:p>
     <w:p/>
@@ -717,21 +2261,39 @@
           <w:rFonts w:cs="Times New Roman"/>
           <w:szCs w:val="24"/>
         </w:rPr>
-        <w:t>La meilleure solution a</w:t>
-      </w:r>
-      <w:r>
-        <w:rPr>
-          <w:rFonts w:cs="Times New Roman"/>
-          <w:szCs w:val="24"/>
-        </w:rPr>
-        <w:t xml:space="preserve"> </w:t>
-      </w:r>
-      <w:r>
-        <w:rPr>
-          <w:rFonts w:cs="Times New Roman"/>
-          <w:szCs w:val="24"/>
-        </w:rPr>
-        <w:t>apporter pour palier à ce problème est l’informatisation</w:t>
+        <w:t xml:space="preserve">La meilleure solution </w:t>
+      </w:r>
+      <w:proofErr w:type="spellStart"/>
+      <w:r>
+        <w:rPr>
+          <w:rFonts w:cs="Times New Roman"/>
+          <w:szCs w:val="24"/>
+        </w:rPr>
+        <w:t>a</w:t>
+      </w:r>
+      <w:proofErr w:type="spellEnd"/>
+      <w:r>
+        <w:rPr>
+          <w:rFonts w:cs="Times New Roman"/>
+          <w:szCs w:val="24"/>
+        </w:rPr>
+        <w:t xml:space="preserve"> </w:t>
+      </w:r>
+      <w:proofErr w:type="gramStart"/>
+      <w:r>
+        <w:rPr>
+          <w:rFonts w:cs="Times New Roman"/>
+          <w:szCs w:val="24"/>
+        </w:rPr>
+        <w:t>apporter</w:t>
+      </w:r>
+      <w:proofErr w:type="gramEnd"/>
+      <w:r>
+        <w:rPr>
+          <w:rFonts w:cs="Times New Roman"/>
+          <w:szCs w:val="24"/>
+        </w:rPr>
+        <w:t xml:space="preserve"> pour palier à ce problème est l’informatisation</w:t>
       </w:r>
       <w:r>
         <w:rPr>
@@ -864,6 +2426,133 @@
           <w:szCs w:val="24"/>
         </w:rPr>
         <w:t xml:space="preserve">Nous nous sommes intéressés à cette préoccupation lors d’un échange avec un membre de l’administration ainsi qu’à travers des entretiens avec des étudiants. </w:t>
+      </w:r>
+    </w:p>
+    <w:p>
+      <w:pPr>
+        <w:spacing w:line="360" w:lineRule="auto"/>
+        <w:jc w:val="both"/>
+        <w:rPr>
+          <w:rFonts w:cs="Times New Roman"/>
+          <w:szCs w:val="24"/>
+        </w:rPr>
+      </w:pPr>
+      <w:r>
+        <w:rPr>
+          <w:rFonts w:cs="Times New Roman"/>
+          <w:szCs w:val="24"/>
+        </w:rPr>
+        <w:t>Dans</w:t>
+      </w:r>
+      <w:r>
+        <w:rPr>
+          <w:rFonts w:cs="Times New Roman"/>
+          <w:szCs w:val="24"/>
+        </w:rPr>
+        <w:t xml:space="preserve"> le</w:t>
+      </w:r>
+      <w:r>
+        <w:rPr>
+          <w:rFonts w:cs="Times New Roman"/>
+          <w:szCs w:val="24"/>
+        </w:rPr>
+        <w:t xml:space="preserve"> </w:t>
+      </w:r>
+      <w:r>
+        <w:rPr>
+          <w:rFonts w:cs="Times New Roman"/>
+          <w:szCs w:val="24"/>
+        </w:rPr>
+        <w:t xml:space="preserve">chapitre </w:t>
+      </w:r>
+      <w:r>
+        <w:rPr>
+          <w:rFonts w:cs="Times New Roman"/>
+          <w:szCs w:val="24"/>
+        </w:rPr>
+        <w:t>1 Nous</w:t>
+      </w:r>
+      <w:r>
+        <w:rPr>
+          <w:rFonts w:cs="Times New Roman"/>
+          <w:szCs w:val="24"/>
+        </w:rPr>
+        <w:t xml:space="preserve"> allons procéder à la présentation générale, celle de l’ESTM, ainsi que celle de notre sujet. Dans l</w:t>
+      </w:r>
+      <w:r>
+        <w:rPr>
+          <w:rFonts w:cs="Times New Roman"/>
+          <w:szCs w:val="24"/>
+        </w:rPr>
+        <w:t>e chapitre 2</w:t>
+      </w:r>
+      <w:r>
+        <w:rPr>
+          <w:rFonts w:cs="Times New Roman"/>
+          <w:szCs w:val="24"/>
+        </w:rPr>
+        <w:t xml:space="preserve">, le choix de la méthode d’analyse et de conception. Puis </w:t>
+      </w:r>
+      <w:r>
+        <w:rPr>
+          <w:rFonts w:cs="Times New Roman"/>
+          <w:szCs w:val="24"/>
+        </w:rPr>
+        <w:t>dans le chapitre 3 qui</w:t>
+      </w:r>
+      <w:r>
+        <w:rPr>
+          <w:rFonts w:cs="Times New Roman"/>
+          <w:szCs w:val="24"/>
+        </w:rPr>
+        <w:t xml:space="preserve"> sera consacrée à la mise en place et la présentation de l’application en précisant les différentes interfaces et les fonctionnalités de l’application.</w:t>
+      </w:r>
+    </w:p>
+    <w:p>
+      <w:pPr>
+        <w:spacing w:line="360" w:lineRule="auto"/>
+        <w:jc w:val="both"/>
+        <w:rPr>
+          <w:rFonts w:cs="Times New Roman"/>
+          <w:szCs w:val="24"/>
+        </w:rPr>
+      </w:pPr>
+    </w:p>
+    <w:p>
+      <w:pPr>
+        <w:spacing w:line="360" w:lineRule="auto"/>
+        <w:jc w:val="both"/>
+        <w:rPr>
+          <w:rFonts w:cs="Times New Roman"/>
+          <w:szCs w:val="24"/>
+        </w:rPr>
+      </w:pPr>
+    </w:p>
+    <w:p>
+      <w:pPr>
+        <w:spacing w:line="360" w:lineRule="auto"/>
+        <w:jc w:val="both"/>
+        <w:rPr>
+          <w:rFonts w:cs="Times New Roman"/>
+          <w:szCs w:val="24"/>
+        </w:rPr>
+      </w:pPr>
+    </w:p>
+    <w:p>
+      <w:pPr>
+        <w:spacing w:line="360" w:lineRule="auto"/>
+        <w:jc w:val="both"/>
+        <w:rPr>
+          <w:rFonts w:cs="Times New Roman"/>
+          <w:szCs w:val="24"/>
+        </w:rPr>
+      </w:pPr>
+      <w:r>
+        <w:rPr>
+          <w:rFonts w:cs="Times New Roman"/>
+          <w:szCs w:val="24"/>
+        </w:rPr>
+        <w:t>Conclusion</w:t>
       </w:r>
     </w:p>
     <w:p>
@@ -871,76 +2560,126 @@
         <w:spacing w:line="360" w:lineRule="auto"/>
         <w:jc w:val="both"/>
       </w:pPr>
-      <w:r>
-        <w:rPr>
-          <w:rFonts w:cs="Times New Roman"/>
-          <w:szCs w:val="24"/>
-        </w:rPr>
-        <w:t>Dans</w:t>
-      </w:r>
-      <w:r>
-        <w:rPr>
-          <w:rFonts w:cs="Times New Roman"/>
-          <w:szCs w:val="24"/>
-        </w:rPr>
-        <w:t xml:space="preserve"> le</w:t>
-      </w:r>
-      <w:r>
-        <w:rPr>
-          <w:rFonts w:cs="Times New Roman"/>
-          <w:szCs w:val="24"/>
-        </w:rPr>
-        <w:t xml:space="preserve"> </w:t>
-      </w:r>
-      <w:r>
-        <w:rPr>
-          <w:rFonts w:cs="Times New Roman"/>
-          <w:szCs w:val="24"/>
-        </w:rPr>
-        <w:t xml:space="preserve">chapitre </w:t>
-      </w:r>
-      <w:r>
-        <w:rPr>
-          <w:rFonts w:cs="Times New Roman"/>
-          <w:szCs w:val="24"/>
-        </w:rPr>
-        <w:t>1 Nous</w:t>
-      </w:r>
-      <w:r>
-        <w:rPr>
-          <w:rFonts w:cs="Times New Roman"/>
-          <w:szCs w:val="24"/>
-        </w:rPr>
-        <w:t xml:space="preserve"> allons procéder à la présentation générale, celle de l’ESTM, ainsi que celle de notre sujet. Dans l</w:t>
-      </w:r>
-      <w:r>
-        <w:rPr>
-          <w:rFonts w:cs="Times New Roman"/>
-          <w:szCs w:val="24"/>
-        </w:rPr>
-        <w:t>e chapitre 2</w:t>
-      </w:r>
-      <w:r>
-        <w:rPr>
-          <w:rFonts w:cs="Times New Roman"/>
-          <w:szCs w:val="24"/>
-        </w:rPr>
-        <w:t xml:space="preserve">, le choix de la méthode d’analyse et de conception. Puis </w:t>
-      </w:r>
-      <w:r>
-        <w:rPr>
-          <w:rFonts w:cs="Times New Roman"/>
-          <w:szCs w:val="24"/>
-        </w:rPr>
-        <w:t>dans le chapitre 3 qui</w:t>
-      </w:r>
-      <w:r>
-        <w:rPr>
-          <w:rFonts w:cs="Times New Roman"/>
-          <w:szCs w:val="24"/>
-        </w:rPr>
-        <w:t xml:space="preserve"> sera consacrée à la mise en place et la présentation de l’application en précisant les différentes interfaces et les fonctionnalités de l’application.</w:t>
-      </w:r>
+      <w:bookmarkStart w:id="0" w:name="_Hlk64705184"/>
+      <w:r>
+        <w:t>Ce mémoire de fin d’études est l’aboutissement de mon parcours dans</w:t>
+      </w:r>
+      <w:r>
+        <w:t xml:space="preserve"> le premier cycle de</w:t>
+      </w:r>
+      <w:r>
+        <w:t xml:space="preserve"> l’enseignement supérieur. Il a été rédigé afin de remplir les exigences d’obtention du diplôme de Licence professionnelle.</w:t>
+      </w:r>
+    </w:p>
+    <w:p>
+      <w:pPr>
+        <w:spacing w:line="360" w:lineRule="auto"/>
+        <w:jc w:val="both"/>
+      </w:pPr>
+      <w:r>
+        <w:t>Nous avons pu mettre en place une application web de suivi de la vie associative des étudiants qui répond aux besoins de l’ESTM</w:t>
+      </w:r>
+      <w:r>
+        <w:t xml:space="preserve"> tel que la traçabilité des activités associatives effectués, </w:t>
+      </w:r>
+      <w:r>
+        <w:t>une meilleure gestion informatisée</w:t>
+      </w:r>
+      <w:r>
+        <w:t xml:space="preserve"> des différents clubs. Enfin l’application permet aux étudiants d’avoir </w:t>
+      </w:r>
+      <w:r>
+        <w:t>des informations nécessaires</w:t>
+      </w:r>
+      <w:r>
+        <w:t xml:space="preserve"> </w:t>
+      </w:r>
+      <w:r>
+        <w:t>concernant</w:t>
+      </w:r>
+      <w:r>
+        <w:t xml:space="preserve"> les activités ou clubs de l’école</w:t>
+      </w:r>
+      <w:r>
+        <w:t>.</w:t>
+      </w:r>
+    </w:p>
+    <w:p>
+      <w:pPr>
+        <w:spacing w:line="360" w:lineRule="auto"/>
+        <w:jc w:val="both"/>
+      </w:pPr>
+      <w:r>
+        <w:lastRenderedPageBreak/>
+        <w:t xml:space="preserve">Toute fois pour que cette application reste utile, il faut que les étudiants </w:t>
+      </w:r>
+      <w:r>
+        <w:t>ainsi que le personnel soient actifs sur la plateforme</w:t>
+      </w:r>
+      <w:r>
+        <w:t>.</w:t>
+      </w:r>
+    </w:p>
+    <w:p>
+      <w:pPr>
+        <w:spacing w:line="360" w:lineRule="auto"/>
+        <w:jc w:val="both"/>
+      </w:pPr>
+      <w:r>
+        <w:t>Les perspectives associées à notre travail sont :</w:t>
+      </w:r>
+    </w:p>
+    <w:p>
+      <w:pPr>
+        <w:spacing w:line="360" w:lineRule="auto"/>
+        <w:jc w:val="both"/>
+      </w:pPr>
+      <w:r>
+        <w:t>L’envoie des emails d’alerte automatique concernant les nouvelles activités du club ou encore les informations</w:t>
+      </w:r>
+      <w:r>
+        <w:t>.</w:t>
+      </w:r>
+      <w:r>
+        <w:t xml:space="preserve"> Pour le moment aucun système d’alerte n’est configuré sur notre système</w:t>
+      </w:r>
+      <w:r>
+        <w:t>, il sera donc important pour nous d’implémenter cette fonctionnalité compte tenu de son utilité.</w:t>
+      </w:r>
+    </w:p>
+    <w:p>
+      <w:pPr>
+        <w:spacing w:line="360" w:lineRule="auto"/>
+        <w:jc w:val="both"/>
+      </w:pPr>
+      <w:r>
+        <w:t xml:space="preserve">Une meilleure administration. Le système présente une administration assez simple et peu puissante en terme de fonctionnalité, il sera donc nécessaire pour nous d’en améliorer </w:t>
+      </w:r>
+      <w:r>
+        <w:t>les fonctionnalités</w:t>
+      </w:r>
+      <w:r>
+        <w:t xml:space="preserve"> afin de mieux de facilité les processus </w:t>
+      </w:r>
+      <w:r>
+        <w:t>de consultation pour le personnel.</w:t>
+      </w:r>
+    </w:p>
+    <w:p>
+      <w:pPr>
+        <w:spacing w:line="360" w:lineRule="auto"/>
+        <w:jc w:val="both"/>
+      </w:pPr>
+      <w:r>
+        <w:t xml:space="preserve">Nous ne pouvons prétendre avoir réalisé un travail sans imperfection car il s’agit d’une œuvre humaine. Mais nous osons croire que le système proposé apportera satisfaction aux personnels de </w:t>
+      </w:r>
+      <w:r>
+        <w:t>l’ESTM ainsi qu’aux étudiants</w:t>
+      </w:r>
+      <w:r>
+        <w:t>. Cela étant dit, les remarques et suggestions des lecteurs sont souhaitées pour l'élaboration d'un édifice scientifique aussi constant qu'on peut le croire.</w:t>
+      </w:r>
+      <w:bookmarkEnd w:id="0"/>
     </w:p>
     <w:sectPr>
       <w:pgSz w:w="11906" w:h="16838"/>

</xml_diff>